<commit_message>
Deep Multi-View Learning via Task-Optimal CCA
</commit_message>
<xml_diff>
--- a/笔记/Multiview/Deep Multi-View Learning via Task-Optimal CCA.docx
+++ b/笔记/Multiview/Deep Multi-View Learning via Task-Optimal CCA.docx
@@ -81,22 +81,31 @@
           <w:rFonts w:hint="eastAsia"/>
           <w:lang w:val="en-US" w:eastAsia="zh-CN"/>
         </w:rPr>
-        <w:t>CCA方法在multi-view应用上存在问题：</w:t>
-      </w:r>
-    </w:p>
-    <w:p>
-      <w:pPr>
-        <w:rPr>
-          <w:rFonts w:hint="eastAsia"/>
-          <w:lang w:val="en-US" w:eastAsia="zh-CN"/>
-        </w:rPr>
-      </w:pPr>
-      <w:r>
-        <w:rPr>
-          <w:rFonts w:hint="eastAsia"/>
-          <w:lang w:val="en-US" w:eastAsia="zh-CN"/>
-        </w:rPr>
-        <w:t>（问题1：）it makes no use of class labels.</w:t>
+        <w:t>CCA（典型相关性分析）方法在multi-view应用上存在问题：</w:t>
+      </w:r>
+    </w:p>
+    <w:p>
+      <w:pPr>
+        <w:rPr>
+          <w:rFonts w:hint="eastAsia"/>
+          <w:lang w:val="en-US" w:eastAsia="zh-CN"/>
+        </w:rPr>
+      </w:pPr>
+      <w:r>
+        <w:rPr>
+          <w:rFonts w:hint="eastAsia"/>
+          <w:lang w:val="en-US" w:eastAsia="zh-CN"/>
+        </w:rPr>
+        <w:t>（问题1：）it makes no</w:t>
+      </w:r>
+      <w:bookmarkStart w:id="0" w:name="_GoBack"/>
+      <w:bookmarkEnd w:id="0"/>
+      <w:r>
+        <w:rPr>
+          <w:rFonts w:hint="eastAsia"/>
+          <w:lang w:val="en-US" w:eastAsia="zh-CN"/>
+        </w:rPr>
+        <w:t xml:space="preserve"> use of class labels.</w:t>
       </w:r>
     </w:p>
     <w:p>
@@ -912,25 +921,7 @@
           <w:bCs w:val="0"/>
           <w:lang w:val="en-US" w:eastAsia="zh-CN"/>
         </w:rPr>
-        <w:t>The remaining complications for mini-batch optimization are the orthog</w:t>
-      </w:r>
-      <w:r>
-        <w:rPr>
-          <w:rFonts w:hint="default"/>
-          <w:b w:val="0"/>
-          <w:bCs w:val="0"/>
-          <w:lang w:val="en-US" w:eastAsia="zh-CN"/>
-        </w:rPr>
-        <w:t/>
-      </w:r>
-      <w:r>
-        <w:rPr>
-          <w:rFonts w:hint="default"/>
-          <w:b w:val="0"/>
-          <w:bCs w:val="0"/>
-          <w:lang w:val="en-US" w:eastAsia="zh-CN"/>
-        </w:rPr>
-        <w:t>onality constraints, for which we propose three solutions, each handling the orthogonality constraints</w:t>
+        <w:t>The remaining complications for mini-batch optimization are the orthogonality constraints, for which we propose three solutions, each handling the orthogonality constraints</w:t>
       </w:r>
       <w:r>
         <w:rPr>
@@ -1128,8 +1119,6 @@
           <w:lang w:val="en-US" w:eastAsia="zh-CN"/>
         </w:rPr>
       </w:pPr>
-      <w:bookmarkStart w:id="0" w:name="_GoBack"/>
-      <w:bookmarkEnd w:id="0"/>
     </w:p>
     <w:p>
       <w:pPr>
@@ -1847,7 +1836,7 @@
     <w:lsdException w:unhideWhenUsed="0" w:uiPriority="0" w:semiHidden="0" w:name="HTML Sample"/>
     <w:lsdException w:unhideWhenUsed="0" w:uiPriority="0" w:semiHidden="0" w:name="HTML Typewriter"/>
     <w:lsdException w:unhideWhenUsed="0" w:uiPriority="0" w:semiHidden="0" w:name="HTML Variable"/>
-    <w:lsdException w:unhideWhenUsed="0" w:uiPriority="0" w:name="Normal Table"/>
+    <w:lsdException w:qFormat="1" w:unhideWhenUsed="0" w:uiPriority="0" w:name="Normal Table"/>
     <w:lsdException w:unhideWhenUsed="0" w:uiPriority="0" w:semiHidden="0" w:name="annotation subject"/>
     <w:lsdException w:unhideWhenUsed="0" w:uiPriority="0" w:semiHidden="0" w:name="Table Simple 1"/>
     <w:lsdException w:unhideWhenUsed="0" w:uiPriority="0" w:semiHidden="0" w:name="Table Simple 2"/>
@@ -2055,6 +2044,7 @@
   <w:style w:type="table" w:default="1" w:styleId="4">
     <w:name w:val="Normal Table"/>
     <w:semiHidden/>
+    <w:qFormat/>
     <w:uiPriority w:val="0"/>
     <w:tblPr>
       <w:tblCellMar>

</xml_diff>